<commit_message>
Changing on VS Code
</commit_message>
<xml_diff>
--- a/Skillbox/Skillbox.docx
+++ b/Skillbox/Skillbox.docx
@@ -55,7 +55,6 @@
           </w:rPr>
           <w:t>://</w:t>
         </w:r>
-        <w:proofErr w:type="spellStart"/>
         <w:r>
           <w:rPr>
             <w:rStyle w:val="a3"/>
@@ -65,7 +64,6 @@
           </w:rPr>
           <w:t>codepen</w:t>
         </w:r>
-        <w:proofErr w:type="spellEnd"/>
         <w:r>
           <w:rPr>
             <w:rStyle w:val="a3"/>
@@ -187,7 +185,6 @@
           </w:rPr>
           <w:t>.</w:t>
         </w:r>
-        <w:proofErr w:type="spellStart"/>
         <w:r>
           <w:rPr>
             <w:rStyle w:val="a3"/>
@@ -197,7 +194,6 @@
           </w:rPr>
           <w:t>ru</w:t>
         </w:r>
-        <w:proofErr w:type="spellEnd"/>
         <w:r>
           <w:rPr>
             <w:rStyle w:val="a3"/>
@@ -206,7 +202,6 @@
           </w:rPr>
           <w:t>/?</w:t>
         </w:r>
-        <w:proofErr w:type="spellStart"/>
         <w:r>
           <w:rPr>
             <w:rStyle w:val="a3"/>
@@ -216,7 +211,6 @@
           </w:rPr>
           <w:t>ysclid</w:t>
         </w:r>
-        <w:proofErr w:type="spellEnd"/>
         <w:r>
           <w:rPr>
             <w:rStyle w:val="a3"/>
@@ -242,7 +236,6 @@
           </w:rPr>
           <w:t>79</w:t>
         </w:r>
-        <w:proofErr w:type="spellStart"/>
         <w:r>
           <w:rPr>
             <w:rStyle w:val="a3"/>
@@ -252,7 +245,6 @@
           </w:rPr>
           <w:t>ech</w:t>
         </w:r>
-        <w:proofErr w:type="spellEnd"/>
         <w:r>
           <w:rPr>
             <w:rStyle w:val="a3"/>
@@ -319,283 +311,371 @@
           <w:lang w:val="en-US"/>
         </w:rPr>
       </w:pPr>
-    </w:p>
-    <w:p>
-      <w:pPr>
-        <w:rPr>
-          <w:sz w:val="30"/>
-          <w:szCs w:val="30"/>
-          <w:lang w:val="en-US"/>
-        </w:rPr>
-      </w:pPr>
-    </w:p>
-    <w:p>
-      <w:pPr>
-        <w:rPr>
-          <w:sz w:val="30"/>
-          <w:szCs w:val="30"/>
-          <w:lang w:val="en-US"/>
-        </w:rPr>
-      </w:pPr>
-    </w:p>
-    <w:p>
-      <w:pPr>
-        <w:rPr>
-          <w:sz w:val="30"/>
-          <w:szCs w:val="30"/>
-          <w:lang w:val="en-US"/>
-        </w:rPr>
-      </w:pPr>
-    </w:p>
-    <w:p>
-      <w:pPr>
-        <w:rPr>
-          <w:sz w:val="30"/>
-          <w:szCs w:val="30"/>
-          <w:lang w:val="en-US"/>
-        </w:rPr>
-      </w:pPr>
-    </w:p>
-    <w:p>
-      <w:pPr>
-        <w:rPr>
-          <w:sz w:val="30"/>
-          <w:szCs w:val="30"/>
-          <w:lang w:val="en-US"/>
-        </w:rPr>
-      </w:pPr>
-    </w:p>
-    <w:p>
-      <w:pPr>
-        <w:rPr>
-          <w:sz w:val="30"/>
-          <w:szCs w:val="30"/>
-          <w:lang w:val="en-US"/>
-        </w:rPr>
-      </w:pPr>
-    </w:p>
-    <w:p>
-      <w:pPr>
-        <w:rPr>
-          <w:sz w:val="30"/>
-          <w:szCs w:val="30"/>
-          <w:lang w:val="en-US"/>
-        </w:rPr>
-      </w:pPr>
-    </w:p>
-    <w:p>
-      <w:pPr>
-        <w:rPr>
-          <w:sz w:val="30"/>
-          <w:szCs w:val="30"/>
-          <w:lang w:val="en-US"/>
-        </w:rPr>
-      </w:pPr>
-    </w:p>
-    <w:p>
-      <w:pPr>
-        <w:rPr>
-          <w:sz w:val="30"/>
-          <w:szCs w:val="30"/>
-          <w:lang w:val="en-US"/>
-        </w:rPr>
-      </w:pPr>
-    </w:p>
-    <w:p>
-      <w:pPr>
-        <w:rPr>
-          <w:sz w:val="30"/>
-          <w:szCs w:val="30"/>
-          <w:lang w:val="en-US"/>
-        </w:rPr>
-      </w:pPr>
-    </w:p>
-    <w:p>
-      <w:pPr>
-        <w:rPr>
-          <w:sz w:val="30"/>
-          <w:szCs w:val="30"/>
-          <w:lang w:val="en-US"/>
-        </w:rPr>
-      </w:pPr>
-    </w:p>
-    <w:p>
-      <w:pPr>
-        <w:rPr>
-          <w:sz w:val="30"/>
-          <w:szCs w:val="30"/>
-          <w:lang w:val="en-US"/>
-        </w:rPr>
-      </w:pPr>
-    </w:p>
-    <w:p>
-      <w:pPr>
-        <w:rPr>
-          <w:sz w:val="30"/>
-          <w:szCs w:val="30"/>
-          <w:lang w:val="en-US"/>
-        </w:rPr>
-      </w:pPr>
-    </w:p>
-    <w:p>
-      <w:pPr>
-        <w:rPr>
-          <w:sz w:val="30"/>
-          <w:szCs w:val="30"/>
-          <w:lang w:val="en-US"/>
-        </w:rPr>
-      </w:pPr>
-    </w:p>
-    <w:p>
-      <w:pPr>
-        <w:rPr>
-          <w:sz w:val="30"/>
-          <w:szCs w:val="30"/>
-          <w:lang w:val="en-US"/>
-        </w:rPr>
-      </w:pPr>
-    </w:p>
-    <w:p>
-      <w:pPr>
-        <w:rPr>
-          <w:sz w:val="30"/>
-          <w:szCs w:val="30"/>
-          <w:lang w:val="en-US"/>
-        </w:rPr>
-      </w:pPr>
-    </w:p>
-    <w:p>
-      <w:pPr>
-        <w:rPr>
-          <w:sz w:val="30"/>
-          <w:szCs w:val="30"/>
-          <w:lang w:val="en-US"/>
-        </w:rPr>
-      </w:pPr>
-    </w:p>
-    <w:p>
-      <w:pPr>
-        <w:rPr>
-          <w:sz w:val="30"/>
-          <w:szCs w:val="30"/>
-          <w:lang w:val="en-US"/>
-        </w:rPr>
-      </w:pPr>
-    </w:p>
-    <w:p>
-      <w:pPr>
-        <w:rPr>
-          <w:sz w:val="30"/>
-          <w:szCs w:val="30"/>
-          <w:lang w:val="en-US"/>
-        </w:rPr>
-      </w:pPr>
-    </w:p>
-    <w:p>
-      <w:pPr>
-        <w:rPr>
-          <w:sz w:val="30"/>
-          <w:szCs w:val="30"/>
-          <w:lang w:val="en-US"/>
-        </w:rPr>
-      </w:pPr>
-    </w:p>
-    <w:p>
-      <w:pPr>
-        <w:rPr>
-          <w:sz w:val="30"/>
-          <w:szCs w:val="30"/>
-          <w:lang w:val="en-US"/>
-        </w:rPr>
-      </w:pPr>
-    </w:p>
-    <w:p>
-      <w:pPr>
-        <w:rPr>
-          <w:sz w:val="30"/>
-          <w:szCs w:val="30"/>
-          <w:lang w:val="en-US"/>
-        </w:rPr>
-      </w:pPr>
-    </w:p>
-    <w:p>
-      <w:pPr>
-        <w:rPr>
-          <w:sz w:val="30"/>
-          <w:szCs w:val="30"/>
-          <w:lang w:val="en-US"/>
-        </w:rPr>
-      </w:pPr>
-    </w:p>
-    <w:p>
-      <w:pPr>
-        <w:rPr>
-          <w:sz w:val="30"/>
-          <w:szCs w:val="30"/>
-          <w:lang w:val="en-US"/>
-        </w:rPr>
-      </w:pPr>
-    </w:p>
-    <w:p>
-      <w:pPr>
-        <w:rPr>
-          <w:sz w:val="30"/>
-          <w:szCs w:val="30"/>
-          <w:lang w:val="en-US"/>
-        </w:rPr>
-      </w:pPr>
-    </w:p>
-    <w:p>
-      <w:pPr>
-        <w:rPr>
-          <w:sz w:val="30"/>
-          <w:szCs w:val="30"/>
-          <w:lang w:val="en-US"/>
-        </w:rPr>
-      </w:pPr>
-    </w:p>
-    <w:p>
-      <w:pPr>
-        <w:rPr>
-          <w:sz w:val="30"/>
-          <w:szCs w:val="30"/>
-          <w:lang w:val="en-US"/>
-        </w:rPr>
-      </w:pPr>
-    </w:p>
-    <w:p>
-      <w:pPr>
-        <w:rPr>
-          <w:sz w:val="30"/>
-          <w:szCs w:val="30"/>
-          <w:lang w:val="en-US"/>
-        </w:rPr>
-      </w:pPr>
-    </w:p>
-    <w:p>
-      <w:pPr>
-        <w:rPr>
-          <w:sz w:val="30"/>
-          <w:szCs w:val="30"/>
-          <w:lang w:val="en-US"/>
-        </w:rPr>
-      </w:pPr>
-    </w:p>
-    <w:p>
-      <w:pPr>
-        <w:rPr>
-          <w:sz w:val="30"/>
-          <w:szCs w:val="30"/>
-          <w:lang w:val="en-US"/>
-        </w:rPr>
-      </w:pPr>
-    </w:p>
-    <w:p>
-      <w:pPr>
-        <w:rPr>
-          <w:sz w:val="30"/>
-          <w:szCs w:val="30"/>
-          <w:lang w:val="en-US"/>
+      <w:hyperlink r:id="rId6" w:history="1">
+        <w:r>
+          <w:rPr>
+            <w:rStyle w:val="a3"/>
+            <w:sz w:val="30"/>
+            <w:szCs w:val="30"/>
+            <w:lang w:val="en-US"/>
+          </w:rPr>
+          <w:t>https</w:t>
+        </w:r>
+        <w:r>
+          <w:rPr>
+            <w:rStyle w:val="a3"/>
+            <w:sz w:val="30"/>
+            <w:szCs w:val="30"/>
+          </w:rPr>
+          <w:t>://</w:t>
+        </w:r>
+        <w:r>
+          <w:rPr>
+            <w:rStyle w:val="a3"/>
+            <w:sz w:val="30"/>
+            <w:szCs w:val="30"/>
+            <w:lang w:val="en-US"/>
+          </w:rPr>
+          <w:t>validator</w:t>
+        </w:r>
+        <w:r>
+          <w:rPr>
+            <w:rStyle w:val="a3"/>
+            <w:sz w:val="30"/>
+            <w:szCs w:val="30"/>
+          </w:rPr>
+          <w:t>.</w:t>
+        </w:r>
+        <w:r>
+          <w:rPr>
+            <w:rStyle w:val="a3"/>
+            <w:sz w:val="30"/>
+            <w:szCs w:val="30"/>
+            <w:lang w:val="en-US"/>
+          </w:rPr>
+          <w:t>w</w:t>
+        </w:r>
+        <w:r>
+          <w:rPr>
+            <w:rStyle w:val="a3"/>
+            <w:sz w:val="30"/>
+            <w:szCs w:val="30"/>
+          </w:rPr>
+          <w:t>3.</w:t>
+        </w:r>
+        <w:r>
+          <w:rPr>
+            <w:rStyle w:val="a3"/>
+            <w:sz w:val="30"/>
+            <w:szCs w:val="30"/>
+            <w:lang w:val="en-US"/>
+          </w:rPr>
+          <w:t>org</w:t>
+        </w:r>
+      </w:hyperlink>
+      <w:r>
+        <w:rPr>
+          <w:sz w:val="30"/>
+          <w:szCs w:val="30"/>
+        </w:rPr>
+        <w:t xml:space="preserve"> </w:t>
+      </w:r>
+      <w:r>
+        <w:rPr>
+          <w:sz w:val="30"/>
+          <w:szCs w:val="30"/>
+        </w:rPr>
+        <w:t>–</w:t>
+      </w:r>
+      <w:r>
+        <w:rPr>
+          <w:sz w:val="30"/>
+          <w:szCs w:val="30"/>
+        </w:rPr>
+        <w:t xml:space="preserve"> </w:t>
+      </w:r>
+      <w:r>
+        <w:rPr>
+          <w:sz w:val="30"/>
+          <w:szCs w:val="30"/>
+        </w:rPr>
+        <w:t xml:space="preserve">проверить </w:t>
+      </w:r>
+      <w:r>
+        <w:rPr>
+          <w:sz w:val="30"/>
+          <w:szCs w:val="30"/>
+        </w:rPr>
+        <w:t xml:space="preserve">код </w:t>
+      </w:r>
+      <w:r>
+        <w:rPr>
+          <w:sz w:val="30"/>
+          <w:szCs w:val="30"/>
+          <w:lang w:val="en-US"/>
+        </w:rPr>
+        <w:t>html</w:t>
+      </w:r>
+      <w:r>
+        <w:rPr>
+          <w:sz w:val="30"/>
+          <w:szCs w:val="30"/>
+        </w:rPr>
+        <w:t xml:space="preserve"> </w:t>
+      </w:r>
+      <w:r>
+        <w:rPr>
+          <w:sz w:val="30"/>
+          <w:szCs w:val="30"/>
+        </w:rPr>
+        <w:t>на валидность</w:t>
+      </w:r>
+    </w:p>
+    <w:p>
+      <w:pPr>
+        <w:rPr>
+          <w:sz w:val="30"/>
+          <w:szCs w:val="30"/>
+        </w:rPr>
+      </w:pPr>
+    </w:p>
+    <w:p>
+      <w:pPr>
+        <w:rPr>
+          <w:sz w:val="30"/>
+          <w:szCs w:val="30"/>
+        </w:rPr>
+      </w:pPr>
+    </w:p>
+    <w:p>
+      <w:pPr>
+        <w:rPr>
+          <w:sz w:val="30"/>
+          <w:szCs w:val="30"/>
+        </w:rPr>
+      </w:pPr>
+    </w:p>
+    <w:p>
+      <w:pPr>
+        <w:rPr>
+          <w:sz w:val="30"/>
+          <w:szCs w:val="30"/>
+        </w:rPr>
+      </w:pPr>
+    </w:p>
+    <w:p>
+      <w:pPr>
+        <w:rPr>
+          <w:sz w:val="30"/>
+          <w:szCs w:val="30"/>
+        </w:rPr>
+      </w:pPr>
+    </w:p>
+    <w:p>
+      <w:pPr>
+        <w:rPr>
+          <w:sz w:val="30"/>
+          <w:szCs w:val="30"/>
+        </w:rPr>
+      </w:pPr>
+    </w:p>
+    <w:p>
+      <w:pPr>
+        <w:rPr>
+          <w:sz w:val="30"/>
+          <w:szCs w:val="30"/>
+        </w:rPr>
+      </w:pPr>
+    </w:p>
+    <w:p>
+      <w:pPr>
+        <w:rPr>
+          <w:sz w:val="30"/>
+          <w:szCs w:val="30"/>
+        </w:rPr>
+      </w:pPr>
+    </w:p>
+    <w:p>
+      <w:pPr>
+        <w:rPr>
+          <w:sz w:val="30"/>
+          <w:szCs w:val="30"/>
+        </w:rPr>
+      </w:pPr>
+    </w:p>
+    <w:p>
+      <w:pPr>
+        <w:rPr>
+          <w:sz w:val="30"/>
+          <w:szCs w:val="30"/>
+        </w:rPr>
+      </w:pPr>
+    </w:p>
+    <w:p>
+      <w:pPr>
+        <w:rPr>
+          <w:sz w:val="30"/>
+          <w:szCs w:val="30"/>
+        </w:rPr>
+      </w:pPr>
+    </w:p>
+    <w:p>
+      <w:pPr>
+        <w:rPr>
+          <w:sz w:val="30"/>
+          <w:szCs w:val="30"/>
+        </w:rPr>
+      </w:pPr>
+    </w:p>
+    <w:p>
+      <w:pPr>
+        <w:rPr>
+          <w:sz w:val="30"/>
+          <w:szCs w:val="30"/>
+        </w:rPr>
+      </w:pPr>
+    </w:p>
+    <w:p>
+      <w:pPr>
+        <w:rPr>
+          <w:sz w:val="30"/>
+          <w:szCs w:val="30"/>
+        </w:rPr>
+      </w:pPr>
+    </w:p>
+    <w:p>
+      <w:pPr>
+        <w:rPr>
+          <w:sz w:val="30"/>
+          <w:szCs w:val="30"/>
+        </w:rPr>
+      </w:pPr>
+    </w:p>
+    <w:p>
+      <w:pPr>
+        <w:rPr>
+          <w:sz w:val="30"/>
+          <w:szCs w:val="30"/>
+        </w:rPr>
+      </w:pPr>
+    </w:p>
+    <w:p>
+      <w:pPr>
+        <w:rPr>
+          <w:sz w:val="30"/>
+          <w:szCs w:val="30"/>
+        </w:rPr>
+      </w:pPr>
+    </w:p>
+    <w:p>
+      <w:pPr>
+        <w:rPr>
+          <w:sz w:val="30"/>
+          <w:szCs w:val="30"/>
+        </w:rPr>
+      </w:pPr>
+    </w:p>
+    <w:p>
+      <w:pPr>
+        <w:rPr>
+          <w:sz w:val="30"/>
+          <w:szCs w:val="30"/>
+        </w:rPr>
+      </w:pPr>
+    </w:p>
+    <w:p>
+      <w:pPr>
+        <w:rPr>
+          <w:sz w:val="30"/>
+          <w:szCs w:val="30"/>
+        </w:rPr>
+      </w:pPr>
+    </w:p>
+    <w:p>
+      <w:pPr>
+        <w:rPr>
+          <w:sz w:val="30"/>
+          <w:szCs w:val="30"/>
+        </w:rPr>
+      </w:pPr>
+    </w:p>
+    <w:p>
+      <w:pPr>
+        <w:rPr>
+          <w:sz w:val="30"/>
+          <w:szCs w:val="30"/>
+        </w:rPr>
+      </w:pPr>
+    </w:p>
+    <w:p>
+      <w:pPr>
+        <w:rPr>
+          <w:sz w:val="30"/>
+          <w:szCs w:val="30"/>
+        </w:rPr>
+      </w:pPr>
+    </w:p>
+    <w:p>
+      <w:pPr>
+        <w:rPr>
+          <w:sz w:val="30"/>
+          <w:szCs w:val="30"/>
+        </w:rPr>
+      </w:pPr>
+    </w:p>
+    <w:p>
+      <w:pPr>
+        <w:rPr>
+          <w:sz w:val="30"/>
+          <w:szCs w:val="30"/>
+        </w:rPr>
+      </w:pPr>
+    </w:p>
+    <w:p>
+      <w:pPr>
+        <w:rPr>
+          <w:sz w:val="30"/>
+          <w:szCs w:val="30"/>
+        </w:rPr>
+      </w:pPr>
+    </w:p>
+    <w:p>
+      <w:pPr>
+        <w:rPr>
+          <w:sz w:val="30"/>
+          <w:szCs w:val="30"/>
+        </w:rPr>
+      </w:pPr>
+    </w:p>
+    <w:p>
+      <w:pPr>
+        <w:rPr>
+          <w:sz w:val="30"/>
+          <w:szCs w:val="30"/>
+        </w:rPr>
+      </w:pPr>
+    </w:p>
+    <w:p>
+      <w:pPr>
+        <w:rPr>
+          <w:sz w:val="30"/>
+          <w:szCs w:val="30"/>
+        </w:rPr>
+      </w:pPr>
+    </w:p>
+    <w:p>
+      <w:pPr>
+        <w:rPr>
+          <w:sz w:val="30"/>
+          <w:szCs w:val="30"/>
+        </w:rPr>
+      </w:pPr>
+    </w:p>
+    <w:p>
+      <w:pPr>
+        <w:rPr>
+          <w:sz w:val="30"/>
+          <w:szCs w:val="30"/>
         </w:rPr>
       </w:pPr>
     </w:p>
@@ -791,7 +871,6 @@
         </w:rPr>
         <w:t>h</w:t>
       </w:r>
-      <w:proofErr w:type="gramStart"/>
       <w:r>
         <w:rPr>
           <w:rFonts w:cstheme="minorHAnsi"/>
@@ -800,8 +879,6 @@
         </w:rPr>
         <w:t>2….</w:t>
       </w:r>
-      <w:proofErr w:type="spellStart"/>
-      <w:proofErr w:type="gramEnd"/>
       <w:r>
         <w:rPr>
           <w:rFonts w:cstheme="minorHAnsi"/>
@@ -811,7 +888,6 @@
         </w:rPr>
         <w:t>hN</w:t>
       </w:r>
-      <w:proofErr w:type="spellEnd"/>
       <w:r>
         <w:rPr>
           <w:rFonts w:cstheme="minorHAnsi"/>
@@ -930,47 +1006,7 @@
           <w:szCs w:val="30"/>
           <w:lang w:val="en-US"/>
         </w:rPr>
-        <w:t>&lt;</w:t>
-      </w:r>
-      <w:proofErr w:type="spellStart"/>
-      <w:r>
-        <w:rPr>
-          <w:rFonts w:cstheme="minorHAnsi"/>
-          <w:sz w:val="30"/>
-          <w:szCs w:val="30"/>
-          <w:lang w:val="en-US"/>
-        </w:rPr>
-        <w:t>img</w:t>
-      </w:r>
-      <w:proofErr w:type="spellEnd"/>
-      <w:r>
-        <w:rPr>
-          <w:rFonts w:cstheme="minorHAnsi"/>
-          <w:sz w:val="30"/>
-          <w:szCs w:val="30"/>
-          <w:lang w:val="en-US"/>
-        </w:rPr>
-        <w:t xml:space="preserve"> </w:t>
-      </w:r>
-      <w:proofErr w:type="spellStart"/>
-      <w:r>
-        <w:rPr>
-          <w:rFonts w:cstheme="minorHAnsi"/>
-          <w:sz w:val="30"/>
-          <w:szCs w:val="30"/>
-          <w:lang w:val="en-US"/>
-        </w:rPr>
-        <w:t>src</w:t>
-      </w:r>
-      <w:proofErr w:type="spellEnd"/>
-      <w:r>
-        <w:rPr>
-          <w:rFonts w:cstheme="minorHAnsi"/>
-          <w:sz w:val="30"/>
-          <w:szCs w:val="30"/>
-          <w:lang w:val="en-US"/>
-        </w:rPr>
-        <w:t xml:space="preserve"> = alt = “cat”&gt;</w:t>
+        <w:t>&lt;img src = alt = “cat”&gt;</w:t>
       </w:r>
     </w:p>
     <w:p>
@@ -1264,23 +1300,13 @@
           <w:lang w:val="en-US"/>
         </w:rPr>
       </w:pPr>
-      <w:proofErr w:type="spellStart"/>
-      <w:r>
-        <w:rPr>
-          <w:rFonts w:cstheme="minorHAnsi"/>
-          <w:sz w:val="30"/>
-          <w:szCs w:val="30"/>
-        </w:rPr>
-        <w:t>Булевые</w:t>
-      </w:r>
-      <w:proofErr w:type="spellEnd"/>
-      <w:r>
-        <w:rPr>
-          <w:rFonts w:cstheme="minorHAnsi"/>
-          <w:sz w:val="30"/>
-          <w:szCs w:val="30"/>
-        </w:rPr>
-        <w:t xml:space="preserve"> атрибуты (если указаны, то тру </w:t>
+      <w:r>
+        <w:rPr>
+          <w:rFonts w:cstheme="minorHAnsi"/>
+          <w:sz w:val="30"/>
+          <w:szCs w:val="30"/>
+        </w:rPr>
+        <w:t xml:space="preserve">Булевые атрибуты (если указаны, то тру </w:t>
       </w:r>
       <w:r>
         <w:rPr>

</xml_diff>